<commit_message>
WindowTask InputDatetime and doc
</commit_message>
<xml_diff>
--- a/doc/CSharpFlink简要设计、部署及二次开发说明_20201117.docx
+++ b/doc/CSharpFlink简要设计、部署及二次开发说明_20201117.docx
@@ -2,368 +2,6 @@
 <file path=word/document.xml><?xml version="1.0" encoding="utf-8"?>
 <w:document xmlns:wpc="http://schemas.microsoft.com/office/word/2010/wordprocessingCanvas" xmlns:mc="http://schemas.openxmlformats.org/markup-compatibility/2006" xmlns:o="urn:schemas-microsoft-com:office:office" xmlns:r="http://schemas.openxmlformats.org/officeDocument/2006/relationships" xmlns:m="http://schemas.openxmlformats.org/officeDocument/2006/math" xmlns:v="urn:schemas-microsoft-com:vml" xmlns:wp14="http://schemas.microsoft.com/office/word/2010/wordprocessingDrawing" xmlns:wp="http://schemas.openxmlformats.org/drawingml/2006/wordprocessingDrawing" xmlns:w10="urn:schemas-microsoft-com:office:word" xmlns:w="http://schemas.openxmlformats.org/wordprocessingml/2006/main" xmlns:w14="http://schemas.microsoft.com/office/word/2010/wordml" xmlns:w15="http://schemas.microsoft.com/office/word/2012/wordml" xmlns:wpg="http://schemas.microsoft.com/office/word/2010/wordprocessingGroup" xmlns:wpi="http://schemas.microsoft.com/office/word/2010/wordprocessingInk" xmlns:wne="http://schemas.microsoft.com/office/word/2006/wordml" xmlns:wps="http://schemas.microsoft.com/office/word/2010/wordprocessingShape" mc:Ignorable="w14 w15 wp14">
   <w:body>
-    <w:tbl>
-      <w:tblPr>
-        <w:tblW w:w="8931" w:type="dxa"/>
-        <w:tblInd w:w="108" w:type="dxa"/>
-        <w:tblBorders>
-          <w:top w:val="single" w:sz="4" w:space="0" w:color="auto"/>
-          <w:left w:val="single" w:sz="4" w:space="0" w:color="auto"/>
-          <w:bottom w:val="single" w:sz="4" w:space="0" w:color="auto"/>
-          <w:right w:val="single" w:sz="4" w:space="0" w:color="auto"/>
-          <w:insideH w:val="single" w:sz="4" w:space="0" w:color="auto"/>
-          <w:insideV w:val="single" w:sz="4" w:space="0" w:color="auto"/>
-        </w:tblBorders>
-        <w:tblLayout w:type="fixed"/>
-        <w:tblLook w:val="0000" w:firstRow="0" w:lastRow="0" w:firstColumn="0" w:lastColumn="0" w:noHBand="0" w:noVBand="0"/>
-      </w:tblPr>
-      <w:tblGrid>
-        <w:gridCol w:w="1496"/>
-        <w:gridCol w:w="2757"/>
-        <w:gridCol w:w="850"/>
-        <w:gridCol w:w="851"/>
-        <w:gridCol w:w="2977"/>
-      </w:tblGrid>
-      <w:tr>
-        <w:trPr>
-          <w:cantSplit/>
-          <w:trHeight w:val="420"/>
-        </w:trPr>
-        <w:tc>
-          <w:tcPr>
-            <w:tcW w:w="1496" w:type="dxa"/>
-            <w:vMerge w:val="restart"/>
-            <w:vAlign w:val="center"/>
-          </w:tcPr>
-          <w:p>
-            <w:bookmarkStart w:id="0" w:name="_Toc469205599"/>
-            <w:bookmarkStart w:id="1" w:name="_Toc496516614"/>
-            <w:bookmarkStart w:id="2" w:name="_Toc498229226"/>
-            <w:bookmarkStart w:id="3" w:name="_Toc236723770"/>
-            <w:r>
-              <w:rPr>
-                <w:rFonts w:hint="eastAsia"/>
-                <w:noProof/>
-              </w:rPr>
-              <w:drawing>
-                <wp:inline distT="0" distB="0" distL="0" distR="0">
-                  <wp:extent cx="812165" cy="241300"/>
-                  <wp:effectExtent l="0" t="0" r="6985" b="6350"/>
-                  <wp:docPr id="1" name="图片 1" descr="TIM截图20180319165620"/>
-                  <wp:cNvGraphicFramePr>
-                    <a:graphicFrameLocks xmlns:a="http://schemas.openxmlformats.org/drawingml/2006/main" noChangeAspect="1"/>
-                  </wp:cNvGraphicFramePr>
-                  <a:graphic xmlns:a="http://schemas.openxmlformats.org/drawingml/2006/main">
-                    <a:graphicData uri="http://schemas.openxmlformats.org/drawingml/2006/picture">
-                      <pic:pic xmlns:pic="http://schemas.openxmlformats.org/drawingml/2006/picture">
-                        <pic:nvPicPr>
-                          <pic:cNvPr id="0" name="Picture 1" descr="TIM截图20180319165620"/>
-                          <pic:cNvPicPr>
-                            <a:picLocks noChangeAspect="1" noChangeArrowheads="1"/>
-                          </pic:cNvPicPr>
-                        </pic:nvPicPr>
-                        <pic:blipFill>
-                          <a:blip r:embed="rId8" cstate="print">
-                            <a:extLst>
-                              <a:ext uri="{28A0092B-C50C-407E-A947-70E740481C1C}">
-                                <a14:useLocalDpi xmlns:a14="http://schemas.microsoft.com/office/drawing/2010/main" val="0"/>
-                              </a:ext>
-                            </a:extLst>
-                          </a:blip>
-                          <a:srcRect/>
-                          <a:stretch>
-                            <a:fillRect/>
-                          </a:stretch>
-                        </pic:blipFill>
-                        <pic:spPr bwMode="auto">
-                          <a:xfrm>
-                            <a:off x="0" y="0"/>
-                            <a:ext cx="812165" cy="241300"/>
-                          </a:xfrm>
-                          <a:prstGeom prst="rect">
-                            <a:avLst/>
-                          </a:prstGeom>
-                          <a:noFill/>
-                          <a:ln>
-                            <a:noFill/>
-                          </a:ln>
-                        </pic:spPr>
-                      </pic:pic>
-                    </a:graphicData>
-                  </a:graphic>
-                </wp:inline>
-              </w:drawing>
-            </w:r>
-          </w:p>
-        </w:tc>
-        <w:tc>
-          <w:tcPr>
-            <w:tcW w:w="2757" w:type="dxa"/>
-            <w:vMerge w:val="restart"/>
-            <w:vAlign w:val="center"/>
-          </w:tcPr>
-          <w:p>
-            <w:pPr>
-              <w:tabs>
-                <w:tab w:val="left" w:pos="122"/>
-              </w:tabs>
-              <w:spacing w:line="320" w:lineRule="exact"/>
-              <w:jc w:val="center"/>
-              <w:rPr>
-                <w:sz w:val="21"/>
-                <w:szCs w:val="21"/>
-              </w:rPr>
-            </w:pPr>
-            <w:r>
-              <w:rPr>
-                <w:rFonts w:hint="eastAsia"/>
-                <w:sz w:val="21"/>
-                <w:szCs w:val="21"/>
-              </w:rPr>
-              <w:t>北</w:t>
-            </w:r>
-            <w:proofErr w:type="gramStart"/>
-            <w:r>
-              <w:rPr>
-                <w:rFonts w:hint="eastAsia"/>
-                <w:sz w:val="21"/>
-                <w:szCs w:val="21"/>
-              </w:rPr>
-              <w:t>科亿力</w:t>
-            </w:r>
-            <w:proofErr w:type="gramEnd"/>
-          </w:p>
-          <w:p>
-            <w:pPr>
-              <w:spacing w:line="320" w:lineRule="exact"/>
-              <w:jc w:val="center"/>
-              <w:rPr>
-                <w:color w:val="0000FF"/>
-                <w:sz w:val="21"/>
-                <w:szCs w:val="21"/>
-              </w:rPr>
-            </w:pPr>
-            <w:r>
-              <w:rPr>
-                <w:rFonts w:hint="eastAsia"/>
-                <w:sz w:val="21"/>
-                <w:szCs w:val="21"/>
-              </w:rPr>
-              <w:t>一</w:t>
-            </w:r>
-            <w:r>
-              <w:rPr>
-                <w:rFonts w:hint="eastAsia"/>
-                <w:sz w:val="21"/>
-                <w:szCs w:val="21"/>
-              </w:rPr>
-              <w:t>级文件</w:t>
-            </w:r>
-          </w:p>
-        </w:tc>
-        <w:tc>
-          <w:tcPr>
-            <w:tcW w:w="1701" w:type="dxa"/>
-            <w:gridSpan w:val="2"/>
-            <w:vAlign w:val="center"/>
-          </w:tcPr>
-          <w:p>
-            <w:pPr>
-              <w:jc w:val="center"/>
-              <w:rPr>
-                <w:sz w:val="21"/>
-                <w:szCs w:val="21"/>
-              </w:rPr>
-            </w:pPr>
-            <w:r>
-              <w:rPr>
-                <w:rFonts w:hint="eastAsia"/>
-                <w:sz w:val="21"/>
-                <w:szCs w:val="21"/>
-              </w:rPr>
-              <w:t>文件编号</w:t>
-            </w:r>
-          </w:p>
-        </w:tc>
-        <w:tc>
-          <w:tcPr>
-            <w:tcW w:w="2977" w:type="dxa"/>
-            <w:vAlign w:val="center"/>
-          </w:tcPr>
-          <w:p>
-            <w:pPr>
-              <w:jc w:val="center"/>
-              <w:rPr>
-                <w:sz w:val="21"/>
-                <w:szCs w:val="21"/>
-                <w:vertAlign w:val="subscript"/>
-              </w:rPr>
-            </w:pPr>
-            <w:r>
-              <w:rPr>
-                <w:rFonts w:hAnsi="宋体"/>
-                <w:sz w:val="21"/>
-                <w:szCs w:val="21"/>
-              </w:rPr>
-              <w:t>BKYL-CSharpFlink</w:t>
-            </w:r>
-          </w:p>
-        </w:tc>
-      </w:tr>
-      <w:tr>
-        <w:trPr>
-          <w:cantSplit/>
-          <w:trHeight w:val="420"/>
-        </w:trPr>
-        <w:tc>
-          <w:tcPr>
-            <w:tcW w:w="1496" w:type="dxa"/>
-            <w:vMerge/>
-            <w:vAlign w:val="center"/>
-          </w:tcPr>
-          <w:p/>
-        </w:tc>
-        <w:tc>
-          <w:tcPr>
-            <w:tcW w:w="2757" w:type="dxa"/>
-            <w:vMerge/>
-            <w:vAlign w:val="center"/>
-          </w:tcPr>
-          <w:p>
-            <w:pPr>
-              <w:rPr>
-                <w:sz w:val="21"/>
-                <w:szCs w:val="21"/>
-              </w:rPr>
-            </w:pPr>
-          </w:p>
-        </w:tc>
-        <w:tc>
-          <w:tcPr>
-            <w:tcW w:w="850" w:type="dxa"/>
-            <w:vAlign w:val="center"/>
-          </w:tcPr>
-          <w:p>
-            <w:pPr>
-              <w:jc w:val="center"/>
-              <w:rPr>
-                <w:rFonts w:eastAsia="黑体"/>
-                <w:b/>
-                <w:sz w:val="21"/>
-                <w:szCs w:val="21"/>
-              </w:rPr>
-            </w:pPr>
-            <w:r>
-              <w:rPr>
-                <w:rFonts w:hint="eastAsia"/>
-                <w:sz w:val="21"/>
-                <w:szCs w:val="21"/>
-              </w:rPr>
-              <w:t>版本</w:t>
-            </w:r>
-          </w:p>
-        </w:tc>
-        <w:tc>
-          <w:tcPr>
-            <w:tcW w:w="851" w:type="dxa"/>
-            <w:vAlign w:val="center"/>
-          </w:tcPr>
-          <w:p>
-            <w:pPr>
-              <w:jc w:val="center"/>
-              <w:rPr>
-                <w:rFonts w:eastAsia="黑体"/>
-                <w:b/>
-                <w:sz w:val="21"/>
-                <w:szCs w:val="21"/>
-              </w:rPr>
-            </w:pPr>
-            <w:r>
-              <w:rPr>
-                <w:rFonts w:hAnsi="宋体"/>
-                <w:sz w:val="21"/>
-                <w:szCs w:val="21"/>
-              </w:rPr>
-              <w:t>V</w:t>
-            </w:r>
-            <w:r>
-              <w:rPr>
-                <w:rFonts w:hAnsi="宋体"/>
-                <w:sz w:val="21"/>
-                <w:szCs w:val="21"/>
-              </w:rPr>
-              <w:t>1.</w:t>
-            </w:r>
-            <w:r>
-              <w:rPr>
-                <w:rFonts w:hAnsi="宋体" w:hint="eastAsia"/>
-                <w:sz w:val="21"/>
-                <w:szCs w:val="21"/>
-              </w:rPr>
-              <w:t>0</w:t>
-            </w:r>
-          </w:p>
-        </w:tc>
-        <w:tc>
-          <w:tcPr>
-            <w:tcW w:w="2977" w:type="dxa"/>
-            <w:vAlign w:val="center"/>
-          </w:tcPr>
-          <w:p>
-            <w:pPr>
-              <w:jc w:val="center"/>
-              <w:rPr>
-                <w:rFonts w:eastAsia="黑体"/>
-                <w:b/>
-                <w:sz w:val="21"/>
-                <w:szCs w:val="21"/>
-              </w:rPr>
-            </w:pPr>
-            <w:r>
-              <w:rPr>
-                <w:rFonts w:hint="eastAsia"/>
-                <w:kern w:val="0"/>
-                <w:sz w:val="21"/>
-                <w:szCs w:val="21"/>
-              </w:rPr>
-              <w:t>内部资料 请勿复制 禁止外传</w:t>
-            </w:r>
-          </w:p>
-        </w:tc>
-      </w:tr>
-      <w:tr>
-        <w:trPr>
-          <w:trHeight w:val="13029"/>
-        </w:trPr>
-        <w:tc>
-          <w:tcPr>
-            <w:tcW w:w="8931" w:type="dxa"/>
-            <w:gridSpan w:val="5"/>
-            <w:vAlign w:val="center"/>
-          </w:tcPr>
-          <w:p>
-            <w:pPr>
-              <w:jc w:val="center"/>
-              <w:rPr>
-                <w:rFonts w:ascii="隶书" w:eastAsia="隶书"/>
-                <w:b/>
-                <w:sz w:val="72"/>
-                <w:szCs w:val="72"/>
-              </w:rPr>
-            </w:pPr>
-            <w:r>
-              <w:rPr>
-                <w:rFonts w:ascii="隶书" w:eastAsia="隶书" w:hint="eastAsia"/>
-                <w:b/>
-                <w:sz w:val="72"/>
-                <w:szCs w:val="72"/>
-              </w:rPr>
-              <w:t>简要设计说明</w:t>
-            </w:r>
-          </w:p>
-        </w:tc>
-      </w:tr>
-    </w:tbl>
     <w:p>
       <w:pPr>
         <w:pStyle w:val="af0"/>
@@ -374,6 +12,10 @@
           <w:lang w:eastAsia="zh-CN"/>
         </w:rPr>
       </w:pPr>
+      <w:bookmarkStart w:id="0" w:name="_Toc469205599"/>
+      <w:bookmarkStart w:id="1" w:name="_Toc496516614"/>
+      <w:bookmarkStart w:id="2" w:name="_Toc498229226"/>
+      <w:bookmarkStart w:id="3" w:name="_Toc236723770"/>
       <w:proofErr w:type="spellStart"/>
       <w:r>
         <w:rPr>
@@ -381,7 +23,6 @@
           <w:sz w:val="30"/>
           <w:szCs w:val="30"/>
         </w:rPr>
-        <w:lastRenderedPageBreak/>
         <w:t>修改记录</w:t>
       </w:r>
       <w:proofErr w:type="spellEnd"/>
@@ -796,6 +437,8 @@
                 <w:szCs w:val="21"/>
               </w:rPr>
             </w:pPr>
+            <w:bookmarkStart w:id="4" w:name="_GoBack"/>
+            <w:bookmarkEnd w:id="4"/>
           </w:p>
         </w:tc>
         <w:tc>
@@ -1194,9 +837,9 @@
       <w:pPr>
         <w:pStyle w:val="1"/>
         <w:sectPr>
-          <w:headerReference w:type="even" r:id="rId9"/>
-          <w:headerReference w:type="default" r:id="rId10"/>
-          <w:footerReference w:type="even" r:id="rId11"/>
+          <w:headerReference w:type="even" r:id="rId8"/>
+          <w:headerReference w:type="default" r:id="rId9"/>
+          <w:footerReference w:type="even" r:id="rId10"/>
           <w:pgSz w:w="11906" w:h="16838" w:code="9"/>
           <w:pgMar w:top="1440" w:right="1514" w:bottom="1440" w:left="1514" w:header="1020" w:footer="1020" w:gutter="0"/>
           <w:cols w:space="425"/>
@@ -1209,9 +852,9 @@
       <w:pPr>
         <w:pStyle w:val="1"/>
       </w:pPr>
-      <w:bookmarkStart w:id="4" w:name="OLE_LINK1"/>
-      <w:bookmarkStart w:id="5" w:name="OLE_LINK2"/>
-      <w:bookmarkStart w:id="6" w:name="OLE_LINK3"/>
+      <w:bookmarkStart w:id="5" w:name="OLE_LINK1"/>
+      <w:bookmarkStart w:id="6" w:name="OLE_LINK2"/>
+      <w:bookmarkStart w:id="7" w:name="OLE_LINK3"/>
       <w:r>
         <w:rPr>
           <w:rFonts w:hint="eastAsia"/>
@@ -1230,11 +873,11 @@
       <w:pPr>
         <w:ind w:firstLineChars="200" w:firstLine="480"/>
       </w:pPr>
-      <w:bookmarkStart w:id="7" w:name="OLE_LINK4"/>
-      <w:bookmarkStart w:id="8" w:name="OLE_LINK5"/>
-      <w:bookmarkEnd w:id="4"/>
+      <w:bookmarkStart w:id="8" w:name="OLE_LINK4"/>
+      <w:bookmarkStart w:id="9" w:name="OLE_LINK5"/>
       <w:bookmarkEnd w:id="5"/>
       <w:bookmarkEnd w:id="6"/>
+      <w:bookmarkEnd w:id="7"/>
       <w:r>
         <w:rPr>
           <w:rFonts w:hint="eastAsia"/>
@@ -1431,8 +1074,8 @@
         <w:t>。</w:t>
       </w:r>
     </w:p>
-    <w:bookmarkEnd w:id="7"/>
     <w:bookmarkEnd w:id="8"/>
+    <w:bookmarkEnd w:id="9"/>
     <w:p>
       <w:pPr>
         <w:pStyle w:val="1"/>
@@ -1448,8 +1091,8 @@
       <w:pPr>
         <w:ind w:firstLineChars="200" w:firstLine="480"/>
       </w:pPr>
-      <w:bookmarkStart w:id="9" w:name="OLE_LINK6"/>
-      <w:bookmarkStart w:id="10" w:name="OLE_LINK7"/>
+      <w:bookmarkStart w:id="10" w:name="OLE_LINK6"/>
+      <w:bookmarkStart w:id="11" w:name="OLE_LINK7"/>
       <w:r>
         <w:t>主要面向物联网、工业互联网私有</w:t>
       </w:r>
@@ -1636,8 +1279,8 @@
         <w:t>负责计算任务分发，工作节点负责任务计算及结果存储。</w:t>
       </w:r>
     </w:p>
-    <w:bookmarkEnd w:id="9"/>
     <w:bookmarkEnd w:id="10"/>
+    <w:bookmarkEnd w:id="11"/>
     <w:p>
       <w:pPr>
         <w:pStyle w:val="1"/>
@@ -1653,8 +1296,8 @@
       <w:pPr>
         <w:ind w:firstLineChars="200" w:firstLine="480"/>
       </w:pPr>
-      <w:bookmarkStart w:id="11" w:name="OLE_LINK8"/>
-      <w:bookmarkStart w:id="12" w:name="OLE_LINK9"/>
+      <w:bookmarkStart w:id="12" w:name="OLE_LINK8"/>
+      <w:bookmarkStart w:id="13" w:name="OLE_LINK9"/>
       <w:r>
         <w:t>主要特点主要是根据我们多年的物联网、工业项目经验</w:t>
       </w:r>
@@ -1669,6 +1312,50 @@
       </w:r>
       <w:r>
         <w:t>：</w:t>
+      </w:r>
+    </w:p>
+    <w:p>
+      <w:pPr>
+        <w:ind w:firstLineChars="200" w:firstLine="480"/>
+      </w:pPr>
+      <w:r>
+        <w:t>（</w:t>
+      </w:r>
+      <w:r>
+        <w:rPr>
+          <w:rFonts w:hint="eastAsia"/>
+        </w:rPr>
+        <w:t>1</w:t>
+      </w:r>
+      <w:r>
+        <w:t>）</w:t>
+      </w:r>
+      <w:r>
+        <w:t>使用最新的</w:t>
+      </w:r>
+      <w:r>
+        <w:rPr>
+          <w:rFonts w:hint="eastAsia"/>
+        </w:rPr>
+        <w:t>N</w:t>
+      </w:r>
+      <w:r>
+        <w:t>ET 5.0</w:t>
+      </w:r>
+      <w:r>
+        <w:t>进行</w:t>
+      </w:r>
+      <w:r>
+        <w:t>开发，</w:t>
+      </w:r>
+      <w:r>
+        <w:t>完全跨平台</w:t>
+      </w:r>
+      <w:r>
+        <w:rPr>
+          <w:rFonts w:hint="eastAsia"/>
+        </w:rPr>
+        <w:t>。</w:t>
       </w:r>
     </w:p>
     <w:p>
@@ -1683,36 +1370,80 @@
         <w:rPr>
           <w:rFonts w:hint="eastAsia"/>
         </w:rPr>
-        <w:t>1</w:t>
+        <w:t>2</w:t>
       </w:r>
       <w:r>
         <w:t>）</w:t>
       </w:r>
       <w:r>
-        <w:t>使用最新的</w:t>
-      </w:r>
-      <w:r>
-        <w:rPr>
-          <w:rFonts w:hint="eastAsia"/>
-        </w:rPr>
-        <w:t>N</w:t>
-      </w:r>
-      <w:r>
-        <w:t>ET 5.0</w:t>
-      </w:r>
-      <w:r>
-        <w:t>进行</w:t>
-      </w:r>
-      <w:r>
-        <w:t>开发，</w:t>
-      </w:r>
-      <w:r>
-        <w:t>完全跨平台</w:t>
-      </w:r>
-      <w:r>
-        <w:rPr>
-          <w:rFonts w:hint="eastAsia"/>
-        </w:rPr>
+        <w:t>实时数据窗口范围外</w:t>
+      </w:r>
+      <w:r>
+        <w:t>的数据补发或更新的重新计算，</w:t>
+      </w:r>
+      <w:r>
+        <w:t>例如：当前</w:t>
+      </w:r>
+      <w:r>
+        <w:rPr>
+          <w:rFonts w:hint="eastAsia"/>
+        </w:rPr>
+        <w:t>5秒的实时数据窗口，</w:t>
+      </w:r>
+      <w:r>
+        <w:rPr>
+          <w:rFonts w:hint="eastAsia"/>
+        </w:rPr>
+        <w:t>支持5秒以前的数据补充和更新，</w:t>
+      </w:r>
+      <w:r>
+        <w:rPr>
+          <w:rFonts w:hint="eastAsia"/>
+        </w:rPr>
+        <w:t>并且进行重新计算及更新到数据存储单元。</w:t>
+      </w:r>
+    </w:p>
+    <w:p>
+      <w:pPr>
+        <w:ind w:firstLineChars="200" w:firstLine="480"/>
+      </w:pPr>
+      <w:r>
+        <w:t>（</w:t>
+      </w:r>
+      <w:r>
+        <w:rPr>
+          <w:rFonts w:hint="eastAsia"/>
+        </w:rPr>
+        <w:t>3</w:t>
+      </w:r>
+      <w:r>
+        <w:t>）</w:t>
+      </w:r>
+      <w:r>
+        <w:t>实时数据表达式计算支持定时计算</w:t>
+      </w:r>
+      <w:r>
+        <w:t>或</w:t>
+      </w:r>
+      <w:r>
+        <w:t>数据值改</w:t>
+      </w:r>
+      <w:r>
+        <w:t>事件</w:t>
+      </w:r>
+      <w:r>
+        <w:t>变</w:t>
+      </w:r>
+      <w:r>
+        <w:t>触发</w:t>
+      </w:r>
+      <w:r>
+        <w:t>计算，</w:t>
+      </w:r>
+      <w:r>
+        <w:t>满足实时表达式或周期性计算</w:t>
+      </w:r>
+      <w:r>
         <w:t>。</w:t>
       </w:r>
     </w:p>
@@ -1727,37 +1458,34 @@
         <w:rPr>
           <w:rFonts w:hint="eastAsia"/>
         </w:rPr>
-        <w:t>2</w:t>
+        <w:t>4</w:t>
       </w:r>
       <w:r>
         <w:t>）</w:t>
       </w:r>
       <w:r>
-        <w:t>实时数据窗口范围外</w:t>
-      </w:r>
-      <w:r>
-        <w:t>的数据补发或更新的重新计算，</w:t>
-      </w:r>
-      <w:r>
-        <w:t>例如：当前</w:t>
-      </w:r>
-      <w:r>
-        <w:rPr>
-          <w:rFonts w:hint="eastAsia"/>
-        </w:rPr>
-        <w:t>5秒的实时数据窗口，</w:t>
-      </w:r>
-      <w:r>
-        <w:rPr>
-          <w:rFonts w:hint="eastAsia"/>
-        </w:rPr>
-        <w:t>支持5秒以前的数据补充和更新，</w:t>
-      </w:r>
-      <w:r>
-        <w:rPr>
-          <w:rFonts w:hint="eastAsia"/>
-        </w:rPr>
-        <w:t>并且进行重新计算及更新到数据存储单元。</w:t>
+        <w:rPr>
+          <w:rFonts w:hint="eastAsia"/>
+        </w:rPr>
+        <w:t>C</w:t>
+      </w:r>
+      <w:r>
+        <w:t>#语言的二次开发，</w:t>
+      </w:r>
+      <w:r>
+        <w:t>对接多种数据源</w:t>
+      </w:r>
+      <w:r>
+        <w:t>，自定义算子</w:t>
+      </w:r>
+      <w:r>
+        <w:t>和多种方式</w:t>
+      </w:r>
+      <w:r>
+        <w:rPr>
+          <w:rFonts w:hint="eastAsia"/>
+        </w:rPr>
+        <w:t>数据存储等。</w:t>
       </w:r>
     </w:p>
     <w:p>
@@ -1771,132 +1499,47 @@
         <w:rPr>
           <w:rFonts w:hint="eastAsia"/>
         </w:rPr>
-        <w:t>3</w:t>
+        <w:t>5</w:t>
       </w:r>
       <w:r>
         <w:t>）</w:t>
       </w:r>
       <w:r>
-        <w:t>实时数据表达式计算支持定时计算</w:t>
-      </w:r>
-      <w:r>
-        <w:t>或</w:t>
-      </w:r>
-      <w:r>
-        <w:t>数据值改</w:t>
-      </w:r>
-      <w:r>
-        <w:t>事件</w:t>
-      </w:r>
-      <w:r>
-        <w:t>变</w:t>
-      </w:r>
-      <w:r>
-        <w:t>触发</w:t>
-      </w:r>
-      <w:r>
-        <w:t>计算，</w:t>
-      </w:r>
-      <w:r>
-        <w:t>满足实时表达式或周期性计算</w:t>
-      </w:r>
-      <w:r>
+        <w:t>单</w:t>
+      </w:r>
+      <w:r>
+        <w:rPr>
+          <w:rFonts w:hint="eastAsia"/>
+        </w:rPr>
+        <w:t>节点</w:t>
+      </w:r>
+      <w:r>
+        <w:rPr>
+          <w:rFonts w:hint="eastAsia"/>
+        </w:rPr>
+        <w:t>或分布式</w:t>
+      </w:r>
+      <w:r>
+        <w:rPr>
+          <w:rFonts w:hint="eastAsia"/>
+        </w:rPr>
+        <w:t>部署</w:t>
+      </w:r>
+      <w:r>
+        <w:rPr>
+          <w:rFonts w:hint="eastAsia"/>
+        </w:rPr>
         <w:t>。</w:t>
       </w:r>
     </w:p>
     <w:p>
       <w:pPr>
-        <w:ind w:firstLineChars="200" w:firstLine="480"/>
-      </w:pPr>
-      <w:r>
-        <w:t>（</w:t>
-      </w:r>
-      <w:r>
-        <w:rPr>
-          <w:rFonts w:hint="eastAsia"/>
-        </w:rPr>
-        <w:t>4</w:t>
-      </w:r>
-      <w:r>
-        <w:t>）</w:t>
-      </w:r>
-      <w:r>
-        <w:rPr>
-          <w:rFonts w:hint="eastAsia"/>
-        </w:rPr>
-        <w:t>C</w:t>
-      </w:r>
-      <w:r>
-        <w:t>#语言的二次开发，</w:t>
-      </w:r>
-      <w:r>
-        <w:t>对接多种数据源</w:t>
-      </w:r>
-      <w:r>
-        <w:t>，自定义算子</w:t>
-      </w:r>
-      <w:r>
-        <w:t>和多种方式</w:t>
-      </w:r>
-      <w:r>
-        <w:rPr>
-          <w:rFonts w:hint="eastAsia"/>
-        </w:rPr>
-        <w:t>数据存储等。</w:t>
-      </w:r>
-    </w:p>
-    <w:p>
-      <w:pPr>
-        <w:ind w:firstLineChars="200" w:firstLine="480"/>
-      </w:pPr>
-      <w:r>
-        <w:t>（</w:t>
-      </w:r>
-      <w:r>
-        <w:rPr>
-          <w:rFonts w:hint="eastAsia"/>
-        </w:rPr>
-        <w:t>5</w:t>
-      </w:r>
-      <w:r>
-        <w:t>）</w:t>
-      </w:r>
-      <w:r>
-        <w:t>单</w:t>
-      </w:r>
-      <w:r>
-        <w:rPr>
-          <w:rFonts w:hint="eastAsia"/>
-        </w:rPr>
-        <w:t>节点</w:t>
-      </w:r>
-      <w:r>
-        <w:rPr>
-          <w:rFonts w:hint="eastAsia"/>
-        </w:rPr>
-        <w:t>或分布式</w:t>
-      </w:r>
-      <w:r>
-        <w:rPr>
-          <w:rFonts w:hint="eastAsia"/>
-        </w:rPr>
-        <w:t>部署</w:t>
-      </w:r>
-      <w:r>
-        <w:rPr>
-          <w:rFonts w:hint="eastAsia"/>
-        </w:rPr>
-        <w:t>。</w:t>
-      </w:r>
-    </w:p>
-    <w:p>
-      <w:pPr>
         <w:pStyle w:val="1"/>
       </w:pPr>
-      <w:bookmarkStart w:id="13" w:name="OLE_LINK10"/>
-      <w:bookmarkStart w:id="14" w:name="OLE_LINK11"/>
-      <w:bookmarkEnd w:id="11"/>
+      <w:bookmarkStart w:id="14" w:name="OLE_LINK10"/>
+      <w:bookmarkStart w:id="15" w:name="OLE_LINK11"/>
       <w:bookmarkEnd w:id="12"/>
+      <w:bookmarkEnd w:id="13"/>
       <w:r>
         <w:rPr>
           <w:rFonts w:hint="eastAsia"/>
@@ -1908,16 +1551,16 @@
       <w:pPr>
         <w:ind w:left="432"/>
       </w:pPr>
-      <w:bookmarkStart w:id="15" w:name="OLE_LINK12"/>
-      <w:bookmarkStart w:id="16" w:name="OLE_LINK13"/>
-      <w:bookmarkEnd w:id="13"/>
+      <w:bookmarkStart w:id="16" w:name="OLE_LINK12"/>
+      <w:bookmarkStart w:id="17" w:name="OLE_LINK13"/>
       <w:bookmarkEnd w:id="14"/>
+      <w:bookmarkEnd w:id="15"/>
       <w:r>
         <w:t>框架结构组件的基本示意，如下图：</w:t>
       </w:r>
     </w:p>
-    <w:bookmarkEnd w:id="15"/>
     <w:bookmarkEnd w:id="16"/>
+    <w:bookmarkEnd w:id="17"/>
     <w:p>
       <w:pPr>
         <w:jc w:val="center"/>
@@ -1943,7 +1586,7 @@
                     <pic:cNvPicPr/>
                   </pic:nvPicPr>
                   <pic:blipFill>
-                    <a:blip r:embed="rId12" cstate="print">
+                    <a:blip r:embed="rId11" cstate="print">
                       <a:extLst>
                         <a:ext uri="{28A0092B-C50C-407E-A947-70E740481C1C}">
                           <a14:useLocalDpi xmlns:a14="http://schemas.microsoft.com/office/drawing/2010/main" val="0"/>
@@ -1985,8 +1628,8 @@
       <w:pPr>
         <w:ind w:firstLineChars="200" w:firstLine="480"/>
       </w:pPr>
-      <w:bookmarkStart w:id="17" w:name="OLE_LINK14"/>
-      <w:bookmarkStart w:id="18" w:name="OLE_LINK15"/>
+      <w:bookmarkStart w:id="18" w:name="OLE_LINK14"/>
+      <w:bookmarkStart w:id="19" w:name="OLE_LINK15"/>
       <w:r>
         <w:t>使用</w:t>
       </w:r>
@@ -2010,6 +1653,98 @@
       </w:r>
       <w:r>
         <w:t>代码目录说明如下：</w:t>
+      </w:r>
+    </w:p>
+    <w:p>
+      <w:r>
+        <w:t>（</w:t>
+      </w:r>
+      <w:r>
+        <w:rPr>
+          <w:rFonts w:hint="eastAsia"/>
+        </w:rPr>
+        <w:t>1</w:t>
+      </w:r>
+      <w:r>
+        <w:t>）</w:t>
+      </w:r>
+      <w:r>
+        <w:t>Cache</w:t>
+      </w:r>
+      <w:r>
+        <w:t>：</w:t>
+      </w:r>
+      <w:r>
+        <w:t>主节点和工作节点</w:t>
+      </w:r>
+      <w:r>
+        <w:t>计算</w:t>
+      </w:r>
+      <w:proofErr w:type="gramStart"/>
+      <w:r>
+        <w:t>任务本地</w:t>
+      </w:r>
+      <w:proofErr w:type="gramEnd"/>
+      <w:r>
+        <w:t>缓存</w:t>
+      </w:r>
+      <w:r>
+        <w:t>管理</w:t>
+      </w:r>
+      <w:r>
+        <w:t>。</w:t>
+      </w:r>
+    </w:p>
+    <w:p>
+      <w:r>
+        <w:t>（</w:t>
+      </w:r>
+      <w:r>
+        <w:t>2</w:t>
+      </w:r>
+      <w:r>
+        <w:t>）</w:t>
+      </w:r>
+      <w:r>
+        <w:t>Calculate</w:t>
+      </w:r>
+      <w:r>
+        <w:t>：</w:t>
+      </w:r>
+      <w:r>
+        <w:t>计算任务输入、过程、输出操作及管理。</w:t>
+      </w:r>
+    </w:p>
+    <w:p>
+      <w:r>
+        <w:t>（</w:t>
+      </w:r>
+      <w:r>
+        <w:t>3</w:t>
+      </w:r>
+      <w:r>
+        <w:t>）</w:t>
+      </w:r>
+      <w:r>
+        <w:t>Channel</w:t>
+      </w:r>
+      <w:r>
+        <w:t>：</w:t>
+      </w:r>
+      <w:r>
+        <w:t>主节点和工作节点分布式</w:t>
+      </w:r>
+      <w:r>
+        <w:t>部署模式的</w:t>
+      </w:r>
+      <w:r>
+        <w:rPr>
+          <w:rFonts w:hint="eastAsia"/>
+        </w:rPr>
+        <w:t>I</w:t>
+      </w:r>
+      <w:r>
+        <w:t>O通讯操作。</w:t>
       </w:r>
     </w:p>
     <w:p>
@@ -2018,36 +1753,53 @@
         <w:t>（</w:t>
       </w:r>
       <w:r>
-        <w:rPr>
-          <w:rFonts w:hint="eastAsia"/>
-        </w:rPr>
-        <w:t>1</w:t>
+        <w:t>4</w:t>
       </w:r>
       <w:r>
         <w:t>）</w:t>
       </w:r>
       <w:r>
-        <w:t>Cache</w:t>
+        <w:t>Common</w:t>
+      </w:r>
+      <w:r>
+        <w:t>：操作公众类库。</w:t>
+      </w:r>
+    </w:p>
+    <w:p>
+      <w:r>
+        <w:t>（</w:t>
+      </w:r>
+      <w:r>
+        <w:t>5</w:t>
+      </w:r>
+      <w:r>
+        <w:t>）</w:t>
+      </w:r>
+      <w:r>
+        <w:t>Config</w:t>
+      </w:r>
+      <w:r>
+        <w:t>：全局配置文件操作。</w:t>
+      </w:r>
+    </w:p>
+    <w:p>
+      <w:r>
+        <w:t>（</w:t>
+      </w:r>
+      <w:r>
+        <w:t>6</w:t>
+      </w:r>
+      <w:r>
+        <w:t>）</w:t>
+      </w:r>
+      <w:r>
+        <w:t>Execution</w:t>
       </w:r>
       <w:r>
         <w:t>：</w:t>
       </w:r>
       <w:r>
-        <w:t>主节点和工作节点</w:t>
-      </w:r>
-      <w:r>
-        <w:t>计算</w:t>
-      </w:r>
-      <w:proofErr w:type="gramStart"/>
-      <w:r>
-        <w:t>任务本地</w:t>
-      </w:r>
-      <w:proofErr w:type="gramEnd"/>
-      <w:r>
-        <w:t>缓存</w:t>
-      </w:r>
-      <w:r>
-        <w:t>管理</w:t>
+        <w:t>全局工程的执行环境入口</w:t>
       </w:r>
       <w:r>
         <w:t>。</w:t>
@@ -2058,19 +1810,53 @@
         <w:t>（</w:t>
       </w:r>
       <w:r>
-        <w:t>2</w:t>
+        <w:t>7</w:t>
       </w:r>
       <w:r>
         <w:t>）</w:t>
       </w:r>
       <w:r>
-        <w:t>Calculate</w:t>
+        <w:t>Expression</w:t>
+      </w:r>
+      <w:r>
+        <w:t>：表达式计算任务操作。</w:t>
+      </w:r>
+    </w:p>
+    <w:p>
+      <w:r>
+        <w:t>（</w:t>
+      </w:r>
+      <w:r>
+        <w:t>8</w:t>
+      </w:r>
+      <w:r>
+        <w:t>）</w:t>
+      </w:r>
+      <w:r>
+        <w:t>Log</w:t>
+      </w:r>
+      <w:r>
+        <w:t>：日志操作及管理。</w:t>
+      </w:r>
+    </w:p>
+    <w:p>
+      <w:r>
+        <w:t>（</w:t>
+      </w:r>
+      <w:r>
+        <w:t>9</w:t>
+      </w:r>
+      <w:r>
+        <w:t>）</w:t>
+      </w:r>
+      <w:r>
+        <w:t>Model</w:t>
       </w:r>
       <w:r>
         <w:t>：</w:t>
       </w:r>
       <w:r>
-        <w:t>计算任务输入、过程、输出操作及管理。</w:t>
+        <w:t>数据点元数据信息。</w:t>
       </w:r>
     </w:p>
     <w:p>
@@ -2078,31 +1864,19 @@
         <w:t>（</w:t>
       </w:r>
       <w:r>
-        <w:t>3</w:t>
+        <w:t>10</w:t>
       </w:r>
       <w:r>
         <w:t>）</w:t>
       </w:r>
       <w:r>
-        <w:t>Channel</w:t>
+        <w:t>Node</w:t>
       </w:r>
       <w:r>
         <w:t>：</w:t>
       </w:r>
       <w:r>
-        <w:t>主节点和工作节点分布式</w:t>
-      </w:r>
-      <w:r>
-        <w:t>部署模式的</w:t>
-      </w:r>
-      <w:r>
-        <w:rPr>
-          <w:rFonts w:hint="eastAsia"/>
-        </w:rPr>
-        <w:t>I</w:t>
-      </w:r>
-      <w:r>
-        <w:t>O通讯操作。</w:t>
+        <w:t>主节点和工作节点管理。</w:t>
       </w:r>
     </w:p>
     <w:p>
@@ -2110,16 +1884,22 @@
         <w:t>（</w:t>
       </w:r>
       <w:r>
-        <w:t>4</w:t>
+        <w:t>11</w:t>
       </w:r>
       <w:r>
         <w:t>）</w:t>
       </w:r>
       <w:r>
-        <w:t>Common</w:t>
-      </w:r>
-      <w:r>
-        <w:t>：操作公众类库。</w:t>
+        <w:t>Protocol</w:t>
+      </w:r>
+      <w:r>
+        <w:t>：主节点和工作节点之间分布式部署</w:t>
+      </w:r>
+      <w:r>
+        <w:t>之间交互的协议</w:t>
+      </w:r>
+      <w:r>
+        <w:t>。</w:t>
       </w:r>
     </w:p>
     <w:p>
@@ -2127,16 +1907,16 @@
         <w:t>（</w:t>
       </w:r>
       <w:r>
-        <w:t>5</w:t>
+        <w:t>12</w:t>
       </w:r>
       <w:r>
         <w:t>）</w:t>
       </w:r>
       <w:r>
-        <w:t>Config</w:t>
-      </w:r>
-      <w:r>
-        <w:t>：全局配置文件操作。</w:t>
+        <w:t>Sink</w:t>
+      </w:r>
+      <w:r>
+        <w:t>：计算任务计算结果存储接口。</w:t>
       </w:r>
     </w:p>
     <w:p>
@@ -2144,22 +1924,66 @@
         <w:t>（</w:t>
       </w:r>
       <w:r>
-        <w:t>6</w:t>
+        <w:t>13</w:t>
       </w:r>
       <w:r>
         <w:t>）</w:t>
       </w:r>
       <w:r>
-        <w:t>Execution</w:t>
+        <w:t>Source</w:t>
+      </w:r>
+      <w:r>
+        <w:t>：对接多种数据源接口，例如：</w:t>
+      </w:r>
+      <w:proofErr w:type="spellStart"/>
+      <w:r>
+        <w:t>mqtt</w:t>
+      </w:r>
+      <w:proofErr w:type="spellEnd"/>
+      <w:r>
+        <w:t>、</w:t>
+      </w:r>
+      <w:proofErr w:type="spellStart"/>
+      <w:r>
+        <w:rPr>
+          <w:rFonts w:hint="eastAsia"/>
+        </w:rPr>
+        <w:t>kaf</w:t>
+      </w:r>
+      <w:r>
+        <w:t>ka</w:t>
+      </w:r>
+      <w:proofErr w:type="spellEnd"/>
+      <w:r>
+        <w:t>、</w:t>
+      </w:r>
+      <w:proofErr w:type="spellStart"/>
+      <w:r>
+        <w:t>rabbitmq</w:t>
+      </w:r>
+      <w:proofErr w:type="spellEnd"/>
+      <w:r>
+        <w:t>、数据库等。</w:t>
+      </w:r>
+    </w:p>
+    <w:p>
+      <w:r>
+        <w:t>（</w:t>
+      </w:r>
+      <w:r>
+        <w:t>14</w:t>
+      </w:r>
+      <w:r>
+        <w:t>）</w:t>
+      </w:r>
+      <w:r>
+        <w:t>Task</w:t>
       </w:r>
       <w:r>
         <w:t>：</w:t>
       </w:r>
       <w:r>
-        <w:t>全局工程的执行环境入口</w:t>
-      </w:r>
-      <w:r>
-        <w:t>。</w:t>
+        <w:t>窗口或表达任务接口，主节点和工作节点任务操作及管理。</w:t>
       </w:r>
     </w:p>
     <w:p>
@@ -2167,16 +1991,16 @@
         <w:t>（</w:t>
       </w:r>
       <w:r>
-        <w:t>7</w:t>
+        <w:t>15</w:t>
       </w:r>
       <w:r>
         <w:t>）</w:t>
       </w:r>
       <w:r>
-        <w:t>Expression</w:t>
-      </w:r>
-      <w:r>
-        <w:t>：表达式计算任务操作。</w:t>
+        <w:t>Window</w:t>
+      </w:r>
+      <w:r>
+        <w:t>：数据窗口任务操作。</w:t>
       </w:r>
     </w:p>
     <w:p>
@@ -2184,201 +2008,20 @@
         <w:t>（</w:t>
       </w:r>
       <w:r>
-        <w:t>8</w:t>
+        <w:t>16</w:t>
       </w:r>
       <w:r>
         <w:t>）</w:t>
       </w:r>
       <w:r>
-        <w:t>Log</w:t>
-      </w:r>
-      <w:r>
-        <w:t>：日志操作及管理。</w:t>
-      </w:r>
-    </w:p>
-    <w:p>
-      <w:r>
-        <w:t>（</w:t>
-      </w:r>
-      <w:r>
-        <w:t>9</w:t>
-      </w:r>
-      <w:r>
-        <w:t>）</w:t>
-      </w:r>
-      <w:r>
-        <w:t>Model</w:t>
-      </w:r>
-      <w:r>
-        <w:t>：</w:t>
-      </w:r>
-      <w:r>
-        <w:t>数据点元数据信息。</w:t>
-      </w:r>
-    </w:p>
-    <w:p>
-      <w:r>
-        <w:t>（</w:t>
-      </w:r>
-      <w:r>
-        <w:t>10</w:t>
-      </w:r>
-      <w:r>
-        <w:t>）</w:t>
-      </w:r>
-      <w:r>
-        <w:t>Node</w:t>
-      </w:r>
-      <w:r>
-        <w:t>：</w:t>
-      </w:r>
-      <w:r>
-        <w:t>主节点和工作节点管理。</w:t>
-      </w:r>
-    </w:p>
-    <w:p>
-      <w:r>
-        <w:t>（</w:t>
-      </w:r>
-      <w:r>
-        <w:t>11</w:t>
-      </w:r>
-      <w:r>
-        <w:t>）</w:t>
-      </w:r>
-      <w:r>
-        <w:t>Protocol</w:t>
-      </w:r>
-      <w:r>
-        <w:t>：主节点和工作节点之间分布式部署</w:t>
-      </w:r>
-      <w:r>
-        <w:t>之间交互的协议</w:t>
-      </w:r>
-      <w:r>
-        <w:t>。</w:t>
-      </w:r>
-    </w:p>
-    <w:p>
-      <w:r>
-        <w:t>（</w:t>
-      </w:r>
-      <w:r>
-        <w:t>12</w:t>
-      </w:r>
-      <w:r>
-        <w:t>）</w:t>
-      </w:r>
-      <w:r>
-        <w:t>Sink</w:t>
-      </w:r>
-      <w:r>
-        <w:t>：计算任务计算结果存储接口。</w:t>
-      </w:r>
-    </w:p>
-    <w:p>
-      <w:r>
-        <w:t>（</w:t>
-      </w:r>
-      <w:r>
-        <w:t>13</w:t>
-      </w:r>
-      <w:r>
-        <w:t>）</w:t>
-      </w:r>
-      <w:r>
-        <w:t>Source</w:t>
-      </w:r>
-      <w:r>
-        <w:t>：对接多种数据源接口，例如：</w:t>
-      </w:r>
-      <w:proofErr w:type="spellStart"/>
-      <w:r>
-        <w:t>mqtt</w:t>
-      </w:r>
-      <w:proofErr w:type="spellEnd"/>
-      <w:r>
-        <w:t>、</w:t>
-      </w:r>
-      <w:proofErr w:type="spellStart"/>
-      <w:r>
-        <w:rPr>
-          <w:rFonts w:hint="eastAsia"/>
-        </w:rPr>
-        <w:t>kaf</w:t>
-      </w:r>
-      <w:r>
-        <w:t>ka</w:t>
-      </w:r>
-      <w:proofErr w:type="spellEnd"/>
-      <w:r>
-        <w:t>、</w:t>
-      </w:r>
-      <w:proofErr w:type="spellStart"/>
-      <w:r>
-        <w:t>rabbitmq</w:t>
-      </w:r>
-      <w:proofErr w:type="spellEnd"/>
-      <w:r>
-        <w:t>、数据库等。</w:t>
-      </w:r>
-    </w:p>
-    <w:p>
-      <w:r>
-        <w:t>（</w:t>
-      </w:r>
-      <w:r>
-        <w:t>14</w:t>
-      </w:r>
-      <w:r>
-        <w:t>）</w:t>
-      </w:r>
-      <w:r>
-        <w:t>Task</w:t>
-      </w:r>
-      <w:r>
-        <w:t>：</w:t>
-      </w:r>
-      <w:r>
-        <w:t>窗口或表达任务接口，主节点和工作节点任务操作及管理。</w:t>
-      </w:r>
-    </w:p>
-    <w:p>
-      <w:r>
-        <w:t>（</w:t>
-      </w:r>
-      <w:r>
-        <w:t>15</w:t>
-      </w:r>
-      <w:r>
-        <w:t>）</w:t>
-      </w:r>
-      <w:r>
-        <w:t>Window</w:t>
-      </w:r>
-      <w:r>
-        <w:t>：数据窗口任务操作。</w:t>
-      </w:r>
-    </w:p>
-    <w:p>
-      <w:r>
-        <w:t>（</w:t>
-      </w:r>
-      <w:r>
-        <w:t>16</w:t>
-      </w:r>
-      <w:r>
-        <w:t>）</w:t>
-      </w:r>
-      <w:r>
         <w:t>Worker</w:t>
       </w:r>
       <w:r>
         <w:t>：工作节点接口。</w:t>
       </w:r>
     </w:p>
-    <w:bookmarkEnd w:id="17"/>
     <w:bookmarkEnd w:id="18"/>
+    <w:bookmarkEnd w:id="19"/>
     <w:p>
       <w:pPr>
         <w:pStyle w:val="1"/>
@@ -2391,8 +2034,8 @@
       <w:pPr>
         <w:ind w:firstLineChars="200" w:firstLine="480"/>
       </w:pPr>
-      <w:bookmarkStart w:id="19" w:name="OLE_LINK16"/>
-      <w:bookmarkStart w:id="20" w:name="OLE_LINK17"/>
+      <w:bookmarkStart w:id="20" w:name="OLE_LINK16"/>
+      <w:bookmarkStart w:id="21" w:name="OLE_LINK17"/>
       <w:r>
         <w:t>配置文件</w:t>
       </w:r>
@@ -2439,10 +2082,10 @@
             <w:tcW w:w="8868" w:type="dxa"/>
           </w:tcPr>
           <w:p>
-            <w:bookmarkStart w:id="21" w:name="OLE_LINK18"/>
-            <w:bookmarkStart w:id="22" w:name="OLE_LINK19"/>
-            <w:bookmarkEnd w:id="19"/>
+            <w:bookmarkStart w:id="22" w:name="OLE_LINK18"/>
+            <w:bookmarkStart w:id="23" w:name="OLE_LINK19"/>
             <w:bookmarkEnd w:id="20"/>
+            <w:bookmarkEnd w:id="21"/>
             <w:r>
               <w:t>（</w:t>
             </w:r>
@@ -2637,11 +2280,7 @@
               <w:t>：</w:t>
             </w:r>
             <w:r>
-              <w:t>调用工作节点失败后，重新调用工作节点间隔</w:t>
-            </w:r>
-            <w:r>
-              <w:lastRenderedPageBreak/>
-              <w:t>时间</w:t>
+              <w:t>调用工作节点失败后，重新调用工作节点间隔时间</w:t>
             </w:r>
             <w:r>
               <w:t>，</w:t>
@@ -2710,6 +2349,7 @@
           </w:p>
           <w:p>
             <w:r>
+              <w:lastRenderedPageBreak/>
               <w:t>（</w:t>
             </w:r>
             <w:r>
@@ -2744,8 +2384,8 @@
               </w:rPr>
               <w:t>会连续发送多个任务。</w:t>
             </w:r>
-            <w:bookmarkEnd w:id="21"/>
             <w:bookmarkEnd w:id="22"/>
+            <w:bookmarkEnd w:id="23"/>
           </w:p>
         </w:tc>
       </w:tr>
@@ -2755,7 +2395,6 @@
         <w:pStyle w:val="1"/>
       </w:pPr>
       <w:r>
-        <w:lastRenderedPageBreak/>
         <w:t>任务部署说明</w:t>
       </w:r>
     </w:p>
@@ -2763,8 +2402,8 @@
       <w:pPr>
         <w:ind w:firstLineChars="200" w:firstLine="480"/>
       </w:pPr>
-      <w:bookmarkStart w:id="23" w:name="OLE_LINK20"/>
-      <w:bookmarkStart w:id="24" w:name="OLE_LINK21"/>
+      <w:bookmarkStart w:id="24" w:name="OLE_LINK20"/>
+      <w:bookmarkStart w:id="25" w:name="OLE_LINK21"/>
       <w:r>
         <w:t>二次开发参见：二次开发说明。</w:t>
       </w:r>
@@ -2880,10 +2519,10 @@
       <w:pPr>
         <w:pStyle w:val="1"/>
       </w:pPr>
-      <w:bookmarkStart w:id="25" w:name="OLE_LINK22"/>
-      <w:bookmarkStart w:id="26" w:name="OLE_LINK23"/>
-      <w:bookmarkEnd w:id="23"/>
+      <w:bookmarkStart w:id="26" w:name="OLE_LINK22"/>
+      <w:bookmarkStart w:id="27" w:name="OLE_LINK23"/>
       <w:bookmarkEnd w:id="24"/>
+      <w:bookmarkEnd w:id="25"/>
       <w:r>
         <w:t>命令行操作说明</w:t>
       </w:r>
@@ -2892,10 +2531,10 @@
       <w:pPr>
         <w:ind w:firstLineChars="200" w:firstLine="480"/>
       </w:pPr>
-      <w:bookmarkStart w:id="27" w:name="OLE_LINK24"/>
-      <w:bookmarkStart w:id="28" w:name="OLE_LINK25"/>
-      <w:bookmarkEnd w:id="25"/>
+      <w:bookmarkStart w:id="28" w:name="OLE_LINK24"/>
+      <w:bookmarkStart w:id="29" w:name="OLE_LINK25"/>
       <w:bookmarkEnd w:id="26"/>
+      <w:bookmarkEnd w:id="27"/>
       <w:r>
         <w:t>命令行运行</w:t>
       </w:r>
@@ -2970,8 +2609,8 @@
           <w:tcPr>
             <w:tcW w:w="8868" w:type="dxa"/>
           </w:tcPr>
-          <w:bookmarkEnd w:id="27"/>
           <w:bookmarkEnd w:id="28"/>
+          <w:bookmarkEnd w:id="29"/>
           <w:p>
             <w:proofErr w:type="spellStart"/>
             <w:r>
@@ -3033,8 +2672,8 @@
       <w:pPr>
         <w:ind w:firstLineChars="200" w:firstLine="480"/>
       </w:pPr>
-      <w:bookmarkStart w:id="29" w:name="OLE_LINK26"/>
-      <w:bookmarkStart w:id="30" w:name="OLE_LINK27"/>
+      <w:bookmarkStart w:id="30" w:name="OLE_LINK26"/>
+      <w:bookmarkStart w:id="31" w:name="OLE_LINK27"/>
       <w:r>
         <w:t>“</w:t>
       </w:r>
@@ -3239,8 +2878,8 @@
         <w:t>源代码，参见：二次开发说明。</w:t>
       </w:r>
     </w:p>
-    <w:bookmarkEnd w:id="29"/>
     <w:bookmarkEnd w:id="30"/>
+    <w:bookmarkEnd w:id="31"/>
     <w:p>
       <w:pPr>
         <w:pStyle w:val="1"/>
@@ -3249,7 +2888,6 @@
         <w:rPr>
           <w:rFonts w:hint="eastAsia"/>
         </w:rPr>
-        <w:lastRenderedPageBreak/>
         <w:t>二次开发说明</w:t>
       </w:r>
     </w:p>
@@ -3257,8 +2895,8 @@
       <w:pPr>
         <w:ind w:left="432"/>
       </w:pPr>
-      <w:bookmarkStart w:id="31" w:name="OLE_LINK28"/>
-      <w:bookmarkStart w:id="32" w:name="OLE_LINK29"/>
+      <w:bookmarkStart w:id="32" w:name="OLE_LINK28"/>
+      <w:bookmarkStart w:id="33" w:name="OLE_LINK29"/>
       <w:r>
         <w:t>二次开发主要针对数据源、计算过程和数据计算结果存储</w:t>
       </w:r>
@@ -3353,6 +2991,7 @@
         <w:ind w:firstLineChars="0"/>
       </w:pPr>
       <w:r>
+        <w:lastRenderedPageBreak/>
         <w:t>数据计算</w:t>
       </w:r>
       <w:r>
@@ -3471,10 +3110,10 @@
       <w:pPr>
         <w:pStyle w:val="1"/>
       </w:pPr>
-      <w:bookmarkStart w:id="33" w:name="OLE_LINK30"/>
-      <w:bookmarkStart w:id="34" w:name="OLE_LINK31"/>
-      <w:bookmarkEnd w:id="31"/>
+      <w:bookmarkStart w:id="34" w:name="OLE_LINK30"/>
+      <w:bookmarkStart w:id="35" w:name="OLE_LINK31"/>
       <w:bookmarkEnd w:id="32"/>
+      <w:bookmarkEnd w:id="33"/>
       <w:r>
         <w:rPr>
           <w:rFonts w:hint="eastAsia"/>
@@ -3486,11 +3125,10 @@
       <w:pPr>
         <w:ind w:firstLineChars="200" w:firstLine="480"/>
       </w:pPr>
-      <w:bookmarkStart w:id="35" w:name="OLE_LINK32"/>
-      <w:bookmarkStart w:id="36" w:name="OLE_LINK33"/>
-      <w:bookmarkStart w:id="37" w:name="_GoBack"/>
-      <w:bookmarkEnd w:id="33"/>
+      <w:bookmarkStart w:id="36" w:name="OLE_LINK32"/>
+      <w:bookmarkStart w:id="37" w:name="OLE_LINK33"/>
       <w:bookmarkEnd w:id="34"/>
+      <w:bookmarkEnd w:id="35"/>
       <w:r>
         <w:t>同一台电脑，</w:t>
       </w:r>
@@ -3669,7 +3307,6 @@
         <w:t>。运行效果，如下图：</w:t>
       </w:r>
     </w:p>
-    <w:bookmarkEnd w:id="35"/>
     <w:bookmarkEnd w:id="36"/>
     <w:bookmarkEnd w:id="37"/>
     <w:p>
@@ -3694,7 +3331,7 @@
                     <pic:cNvPicPr/>
                   </pic:nvPicPr>
                   <pic:blipFill>
-                    <a:blip r:embed="rId13" cstate="print">
+                    <a:blip r:embed="rId12" cstate="print">
                       <a:extLst>
                         <a:ext uri="{28A0092B-C50C-407E-A947-70E740481C1C}">
                           <a14:useLocalDpi xmlns:a14="http://schemas.microsoft.com/office/drawing/2010/main" val="0"/>
@@ -3722,7 +3359,7 @@
       </w:r>
     </w:p>
     <w:sectPr>
-      <w:footerReference w:type="default" r:id="rId14"/>
+      <w:footerReference w:type="default" r:id="rId13"/>
       <w:pgSz w:w="11906" w:h="16838" w:code="9"/>
       <w:pgMar w:top="1440" w:right="1514" w:bottom="1440" w:left="1514" w:header="1020" w:footer="1020" w:gutter="0"/>
       <w:pgNumType w:start="1"/>
@@ -4014,7 +3651,7 @@
         <w:rFonts w:ascii="Times New Roman"/>
         <w:noProof/>
       </w:rPr>
-      <w:t>2</w:t>
+      <w:t>5</w:t>
     </w:r>
     <w:r>
       <w:rPr>
@@ -4064,7 +3701,7 @@
         <w:rFonts w:ascii="Times New Roman"/>
         <w:noProof/>
       </w:rPr>
-      <w:instrText>7</w:instrText>
+      <w:instrText>6</w:instrText>
     </w:r>
     <w:r>
       <w:rPr>
@@ -4089,7 +3726,7 @@
         <w:rFonts w:ascii="Times New Roman"/>
         <w:noProof/>
       </w:rPr>
-      <w:t>5</w:t>
+      <w:t>4</w:t>
     </w:r>
     <w:r>
       <w:rPr>
@@ -4232,343 +3869,6 @@
 
 <file path=word/header2.xml><?xml version="1.0" encoding="utf-8"?>
 <w:hdr xmlns:wpc="http://schemas.microsoft.com/office/word/2010/wordprocessingCanvas" xmlns:mc="http://schemas.openxmlformats.org/markup-compatibility/2006" xmlns:o="urn:schemas-microsoft-com:office:office" xmlns:r="http://schemas.openxmlformats.org/officeDocument/2006/relationships" xmlns:m="http://schemas.openxmlformats.org/officeDocument/2006/math" xmlns:v="urn:schemas-microsoft-com:vml" xmlns:wp14="http://schemas.microsoft.com/office/word/2010/wordprocessingDrawing" xmlns:wp="http://schemas.openxmlformats.org/drawingml/2006/wordprocessingDrawing" xmlns:w10="urn:schemas-microsoft-com:office:word" xmlns:w="http://schemas.openxmlformats.org/wordprocessingml/2006/main" xmlns:w14="http://schemas.microsoft.com/office/word/2010/wordml" xmlns:w15="http://schemas.microsoft.com/office/word/2012/wordml" xmlns:wpg="http://schemas.microsoft.com/office/word/2010/wordprocessingGroup" xmlns:wpi="http://schemas.microsoft.com/office/word/2010/wordprocessingInk" xmlns:wne="http://schemas.microsoft.com/office/word/2006/wordml" xmlns:wps="http://schemas.microsoft.com/office/word/2010/wordprocessingShape" mc:Ignorable="w14 w15 wp14">
-  <w:tbl>
-    <w:tblPr>
-      <w:tblW w:w="8951" w:type="dxa"/>
-      <w:tblInd w:w="88" w:type="dxa"/>
-      <w:tblBorders>
-        <w:top w:val="single" w:sz="4" w:space="0" w:color="auto"/>
-        <w:left w:val="single" w:sz="4" w:space="0" w:color="auto"/>
-        <w:bottom w:val="single" w:sz="4" w:space="0" w:color="auto"/>
-        <w:right w:val="single" w:sz="4" w:space="0" w:color="auto"/>
-        <w:insideH w:val="single" w:sz="4" w:space="0" w:color="auto"/>
-        <w:insideV w:val="single" w:sz="4" w:space="0" w:color="auto"/>
-      </w:tblBorders>
-      <w:tblLayout w:type="fixed"/>
-      <w:tblLook w:val="0000" w:firstRow="0" w:lastRow="0" w:firstColumn="0" w:lastColumn="0" w:noHBand="0" w:noVBand="0"/>
-    </w:tblPr>
-    <w:tblGrid>
-      <w:gridCol w:w="1580"/>
-      <w:gridCol w:w="2835"/>
-      <w:gridCol w:w="708"/>
-      <w:gridCol w:w="851"/>
-      <w:gridCol w:w="2977"/>
-    </w:tblGrid>
-    <w:tr>
-      <w:trPr>
-        <w:cantSplit/>
-        <w:trHeight w:val="375"/>
-      </w:trPr>
-      <w:tc>
-        <w:tcPr>
-          <w:tcW w:w="1580" w:type="dxa"/>
-          <w:vMerge w:val="restart"/>
-          <w:vAlign w:val="center"/>
-        </w:tcPr>
-        <w:p>
-          <w:pPr>
-            <w:pStyle w:val="a4"/>
-            <w:pBdr>
-              <w:bottom w:val="none" w:sz="0" w:space="0" w:color="auto"/>
-            </w:pBdr>
-            <w:rPr>
-              <w:b/>
-            </w:rPr>
-          </w:pPr>
-          <w:r>
-            <w:rPr>
-              <w:rFonts w:hint="eastAsia"/>
-              <w:b/>
-              <w:noProof/>
-            </w:rPr>
-            <w:drawing>
-              <wp:inline distT="0" distB="0" distL="0" distR="0">
-                <wp:extent cx="862965" cy="255905"/>
-                <wp:effectExtent l="0" t="0" r="0" b="0"/>
-                <wp:docPr id="2" name="图片 2" descr="TIM截图20180319165620"/>
-                <wp:cNvGraphicFramePr>
-                  <a:graphicFrameLocks xmlns:a="http://schemas.openxmlformats.org/drawingml/2006/main" noChangeAspect="1"/>
-                </wp:cNvGraphicFramePr>
-                <a:graphic xmlns:a="http://schemas.openxmlformats.org/drawingml/2006/main">
-                  <a:graphicData uri="http://schemas.openxmlformats.org/drawingml/2006/picture">
-                    <pic:pic xmlns:pic="http://schemas.openxmlformats.org/drawingml/2006/picture">
-                      <pic:nvPicPr>
-                        <pic:cNvPr id="0" name="Picture 2" descr="TIM截图20180319165620"/>
-                        <pic:cNvPicPr>
-                          <a:picLocks noChangeAspect="1" noChangeArrowheads="1"/>
-                        </pic:cNvPicPr>
-                      </pic:nvPicPr>
-                      <pic:blipFill>
-                        <a:blip r:embed="rId1">
-                          <a:extLst>
-                            <a:ext uri="{28A0092B-C50C-407E-A947-70E740481C1C}">
-                              <a14:useLocalDpi xmlns:a14="http://schemas.microsoft.com/office/drawing/2010/main" val="0"/>
-                            </a:ext>
-                          </a:extLst>
-                        </a:blip>
-                        <a:srcRect/>
-                        <a:stretch>
-                          <a:fillRect/>
-                        </a:stretch>
-                      </pic:blipFill>
-                      <pic:spPr bwMode="auto">
-                        <a:xfrm>
-                          <a:off x="0" y="0"/>
-                          <a:ext cx="862965" cy="255905"/>
-                        </a:xfrm>
-                        <a:prstGeom prst="rect">
-                          <a:avLst/>
-                        </a:prstGeom>
-                        <a:noFill/>
-                        <a:ln>
-                          <a:noFill/>
-                        </a:ln>
-                      </pic:spPr>
-                    </pic:pic>
-                  </a:graphicData>
-                </a:graphic>
-              </wp:inline>
-            </w:drawing>
-          </w:r>
-        </w:p>
-      </w:tc>
-      <w:tc>
-        <w:tcPr>
-          <w:tcW w:w="2835" w:type="dxa"/>
-          <w:vMerge w:val="restart"/>
-          <w:vAlign w:val="center"/>
-        </w:tcPr>
-        <w:p>
-          <w:pPr>
-            <w:tabs>
-              <w:tab w:val="left" w:pos="122"/>
-            </w:tabs>
-            <w:spacing w:line="320" w:lineRule="exact"/>
-            <w:jc w:val="center"/>
-            <w:rPr>
-              <w:sz w:val="21"/>
-              <w:szCs w:val="21"/>
-            </w:rPr>
-          </w:pPr>
-          <w:r>
-            <w:rPr>
-              <w:rFonts w:hint="eastAsia"/>
-              <w:sz w:val="21"/>
-              <w:szCs w:val="21"/>
-            </w:rPr>
-            <w:t>北</w:t>
-          </w:r>
-          <w:proofErr w:type="gramStart"/>
-          <w:r>
-            <w:rPr>
-              <w:rFonts w:hint="eastAsia"/>
-              <w:sz w:val="21"/>
-              <w:szCs w:val="21"/>
-            </w:rPr>
-            <w:t>科亿力</w:t>
-          </w:r>
-          <w:proofErr w:type="gramEnd"/>
-        </w:p>
-        <w:p>
-          <w:pPr>
-            <w:pStyle w:val="a4"/>
-            <w:pBdr>
-              <w:bottom w:val="none" w:sz="0" w:space="0" w:color="auto"/>
-            </w:pBdr>
-            <w:spacing w:line="320" w:lineRule="exact"/>
-            <w:rPr>
-              <w:sz w:val="21"/>
-              <w:szCs w:val="21"/>
-            </w:rPr>
-          </w:pPr>
-          <w:r>
-            <w:rPr>
-              <w:rFonts w:hint="eastAsia"/>
-              <w:sz w:val="21"/>
-              <w:szCs w:val="21"/>
-            </w:rPr>
-            <w:t>总体设计</w:t>
-          </w:r>
-        </w:p>
-      </w:tc>
-      <w:tc>
-        <w:tcPr>
-          <w:tcW w:w="1559" w:type="dxa"/>
-          <w:gridSpan w:val="2"/>
-          <w:vAlign w:val="center"/>
-        </w:tcPr>
-        <w:p>
-          <w:pPr>
-            <w:jc w:val="center"/>
-            <w:rPr>
-              <w:sz w:val="21"/>
-              <w:szCs w:val="21"/>
-            </w:rPr>
-          </w:pPr>
-          <w:r>
-            <w:rPr>
-              <w:rFonts w:hint="eastAsia"/>
-              <w:sz w:val="21"/>
-              <w:szCs w:val="21"/>
-            </w:rPr>
-            <w:t>文件编号</w:t>
-          </w:r>
-        </w:p>
-      </w:tc>
-      <w:tc>
-        <w:tcPr>
-          <w:tcW w:w="2977" w:type="dxa"/>
-          <w:vAlign w:val="center"/>
-        </w:tcPr>
-        <w:p>
-          <w:pPr>
-            <w:jc w:val="center"/>
-            <w:rPr>
-              <w:sz w:val="21"/>
-              <w:szCs w:val="21"/>
-              <w:vertAlign w:val="subscript"/>
-            </w:rPr>
-          </w:pPr>
-          <w:r>
-            <w:rPr>
-              <w:rFonts w:hAnsi="宋体"/>
-              <w:sz w:val="21"/>
-              <w:szCs w:val="21"/>
-            </w:rPr>
-            <w:t>BKYL-CSharpFlink</w:t>
-          </w:r>
-        </w:p>
-      </w:tc>
-    </w:tr>
-    <w:tr>
-      <w:trPr>
-        <w:cantSplit/>
-        <w:trHeight w:val="375"/>
-      </w:trPr>
-      <w:tc>
-        <w:tcPr>
-          <w:tcW w:w="1580" w:type="dxa"/>
-          <w:vMerge/>
-        </w:tcPr>
-        <w:p>
-          <w:pPr>
-            <w:pStyle w:val="a4"/>
-            <w:pBdr>
-              <w:bottom w:val="none" w:sz="0" w:space="0" w:color="auto"/>
-            </w:pBdr>
-            <w:jc w:val="both"/>
-            <w:rPr>
-              <w:sz w:val="24"/>
-            </w:rPr>
-          </w:pPr>
-        </w:p>
-      </w:tc>
-      <w:tc>
-        <w:tcPr>
-          <w:tcW w:w="2835" w:type="dxa"/>
-          <w:vMerge/>
-        </w:tcPr>
-        <w:p>
-          <w:pPr>
-            <w:pStyle w:val="a4"/>
-            <w:pBdr>
-              <w:bottom w:val="none" w:sz="0" w:space="0" w:color="auto"/>
-            </w:pBdr>
-            <w:jc w:val="both"/>
-            <w:rPr>
-              <w:sz w:val="21"/>
-              <w:szCs w:val="21"/>
-            </w:rPr>
-          </w:pPr>
-        </w:p>
-      </w:tc>
-      <w:tc>
-        <w:tcPr>
-          <w:tcW w:w="708" w:type="dxa"/>
-          <w:tcBorders>
-            <w:bottom w:val="single" w:sz="4" w:space="0" w:color="auto"/>
-          </w:tcBorders>
-          <w:vAlign w:val="center"/>
-        </w:tcPr>
-        <w:p>
-          <w:pPr>
-            <w:jc w:val="center"/>
-            <w:rPr>
-              <w:rFonts w:eastAsia="黑体"/>
-              <w:b/>
-              <w:sz w:val="21"/>
-              <w:szCs w:val="21"/>
-            </w:rPr>
-          </w:pPr>
-          <w:r>
-            <w:rPr>
-              <w:rFonts w:hint="eastAsia"/>
-              <w:sz w:val="21"/>
-              <w:szCs w:val="21"/>
-            </w:rPr>
-            <w:t>版本</w:t>
-          </w:r>
-        </w:p>
-      </w:tc>
-      <w:tc>
-        <w:tcPr>
-          <w:tcW w:w="851" w:type="dxa"/>
-          <w:tcBorders>
-            <w:bottom w:val="single" w:sz="4" w:space="0" w:color="auto"/>
-          </w:tcBorders>
-          <w:vAlign w:val="center"/>
-        </w:tcPr>
-        <w:p>
-          <w:pPr>
-            <w:jc w:val="center"/>
-            <w:rPr>
-              <w:rFonts w:eastAsia="黑体"/>
-              <w:b/>
-              <w:sz w:val="21"/>
-              <w:szCs w:val="21"/>
-            </w:rPr>
-          </w:pPr>
-          <w:r>
-            <w:rPr>
-              <w:rFonts w:hAnsi="宋体"/>
-              <w:sz w:val="21"/>
-              <w:szCs w:val="21"/>
-            </w:rPr>
-            <w:t>1.0</w:t>
-          </w:r>
-        </w:p>
-      </w:tc>
-      <w:tc>
-        <w:tcPr>
-          <w:tcW w:w="2977" w:type="dxa"/>
-          <w:tcBorders>
-            <w:bottom w:val="single" w:sz="4" w:space="0" w:color="auto"/>
-          </w:tcBorders>
-          <w:vAlign w:val="center"/>
-        </w:tcPr>
-        <w:p>
-          <w:pPr>
-            <w:jc w:val="center"/>
-            <w:rPr>
-              <w:rFonts w:eastAsia="黑体"/>
-              <w:b/>
-              <w:sz w:val="21"/>
-              <w:szCs w:val="21"/>
-            </w:rPr>
-          </w:pPr>
-          <w:r>
-            <w:rPr>
-              <w:rFonts w:hint="eastAsia"/>
-              <w:kern w:val="0"/>
-              <w:sz w:val="21"/>
-              <w:szCs w:val="21"/>
-            </w:rPr>
-            <w:t>内部资料 请勿复制 禁止外传</w:t>
-          </w:r>
-        </w:p>
-      </w:tc>
-    </w:tr>
-  </w:tbl>
   <w:p>
     <w:pPr>
       <w:spacing w:line="240" w:lineRule="atLeast"/>

</xml_diff>